<commit_message>
Mostly implemented channel tests.  Just need to figure out an easy way to add participants manually.  Added abstract event and individual and group tests will implement soon.  Still adding to excel file spreadsheat.
</commit_message>
<xml_diff>
--- a/required_project_files/Iteration Plan.docx
+++ b/required_project_files/Iteration Plan.docx
@@ -131,6 +131,11 @@
       <w:r>
         <w:t xml:space="preserve">We also want to attempt to look back at Sprint 1 and see what went wrong and how we can improve for this Sprint.  </w:t>
       </w:r>
+      <w:r>
+        <w:t xml:space="preserve">  We also need to implement the other event types besides individual, so we plan on using the same method we derived Individual from a parent “Abstract Event” class.</w:t>
+      </w:r>
+      <w:bookmarkStart w:id="0" w:name="_GoBack"/>
+      <w:bookmarkEnd w:id="0"/>
     </w:p>
     <w:p>
       <w:pPr>
@@ -163,8 +168,6 @@
       <w:r>
         <w:t xml:space="preserve"> some more advanced data analytics.</w:t>
       </w:r>
-      <w:bookmarkStart w:id="0" w:name="_GoBack"/>
-      <w:bookmarkEnd w:id="0"/>
     </w:p>
     <w:p>
       <w:pPr>

</xml_diff>